<commit_message>
Renamed, Organised and Moved docs
Started building the submission folder up.
</commit_message>
<xml_diff>
--- a/docs/responsibilities/responsibilities_current.docx
+++ b/docs/responsibilities/responsibilities_current.docx
@@ -27,8 +27,6 @@
         </w:rPr>
         <w:t>Responsibilities</w:t>
       </w:r>
-      <w:bookmarkStart w:id="0" w:name="_GoBack"/>
-      <w:bookmarkEnd w:id="0"/>
     </w:p>
     <w:p>
       <w:pPr>
@@ -399,6 +397,7 @@
                 <w:szCs w:val="24"/>
               </w:rPr>
             </w:pPr>
+            <w:proofErr w:type="spellStart"/>
             <w:r>
               <w:rPr>
                 <w:sz w:val="24"/>
@@ -406,6 +405,9 @@
               </w:rPr>
               <w:t>Atiqul</w:t>
             </w:r>
+            <w:bookmarkStart w:id="0" w:name="_GoBack"/>
+            <w:bookmarkEnd w:id="0"/>
+            <w:proofErr w:type="spellEnd"/>
           </w:p>
         </w:tc>
         <w:tc>
@@ -613,8 +615,17 @@
                 <w:sz w:val="24"/>
                 <w:szCs w:val="24"/>
               </w:rPr>
-              <w:t>Matt, Atiqul</w:t>
-            </w:r>
+              <w:t xml:space="preserve">Matt, </w:t>
+            </w:r>
+            <w:proofErr w:type="spellStart"/>
+            <w:r>
+              <w:rPr>
+                <w:sz w:val="24"/>
+                <w:szCs w:val="24"/>
+              </w:rPr>
+              <w:t>Atiqul</w:t>
+            </w:r>
+            <w:proofErr w:type="spellEnd"/>
           </w:p>
         </w:tc>
         <w:tc>
@@ -678,8 +689,17 @@
                 <w:sz w:val="24"/>
                 <w:szCs w:val="24"/>
               </w:rPr>
-              <w:t>Ollie, Robbie, Atiqul</w:t>
-            </w:r>
+              <w:t xml:space="preserve">Ollie, Robbie, </w:t>
+            </w:r>
+            <w:proofErr w:type="spellStart"/>
+            <w:r>
+              <w:rPr>
+                <w:sz w:val="24"/>
+                <w:szCs w:val="24"/>
+              </w:rPr>
+              <w:t>Atiqul</w:t>
+            </w:r>
+            <w:proofErr w:type="spellEnd"/>
           </w:p>
         </w:tc>
         <w:tc>
@@ -743,7 +763,21 @@
                 <w:sz w:val="24"/>
                 <w:szCs w:val="24"/>
               </w:rPr>
-              <w:t>Matt, Adam</w:t>
+              <w:t xml:space="preserve">Matt, </w:t>
+            </w:r>
+            <w:r>
+              <w:rPr>
+                <w:sz w:val="24"/>
+                <w:szCs w:val="24"/>
+              </w:rPr>
+              <w:t xml:space="preserve">Ollie, </w:t>
+            </w:r>
+            <w:r>
+              <w:rPr>
+                <w:sz w:val="24"/>
+                <w:szCs w:val="24"/>
+              </w:rPr>
+              <w:t>Adam</w:t>
             </w:r>
           </w:p>
         </w:tc>
@@ -764,7 +798,39 @@
                 <w:sz w:val="24"/>
                 <w:szCs w:val="24"/>
               </w:rPr>
-              <w:t>Break the High Level Design down to the Micro level eg. create class diagrams</w:t>
+              <w:t xml:space="preserve">Break the </w:t>
+            </w:r>
+            <w:proofErr w:type="gramStart"/>
+            <w:r>
+              <w:rPr>
+                <w:sz w:val="24"/>
+                <w:szCs w:val="24"/>
+              </w:rPr>
+              <w:t>High Level</w:t>
+            </w:r>
+            <w:proofErr w:type="gramEnd"/>
+            <w:r>
+              <w:rPr>
+                <w:sz w:val="24"/>
+                <w:szCs w:val="24"/>
+              </w:rPr>
+              <w:t xml:space="preserve"> Design down to the Micro level </w:t>
+            </w:r>
+            <w:proofErr w:type="spellStart"/>
+            <w:r>
+              <w:rPr>
+                <w:sz w:val="24"/>
+                <w:szCs w:val="24"/>
+              </w:rPr>
+              <w:t>eg</w:t>
+            </w:r>
+            <w:proofErr w:type="spellEnd"/>
+            <w:r>
+              <w:rPr>
+                <w:sz w:val="24"/>
+                <w:szCs w:val="24"/>
+              </w:rPr>
+              <w:t>. create class diagrams</w:t>
             </w:r>
           </w:p>
         </w:tc>
@@ -901,7 +967,7 @@
                 <w:sz w:val="24"/>
                 <w:szCs w:val="24"/>
               </w:rPr>
-              <w:t>Atiqul, Robbie</w:t>
+              <w:t>Matt, Ollie</w:t>
             </w:r>
           </w:p>
         </w:tc>
@@ -961,12 +1027,21 @@
                 <w:szCs w:val="24"/>
               </w:rPr>
             </w:pPr>
-            <w:r>
-              <w:rPr>
-                <w:sz w:val="24"/>
-                <w:szCs w:val="24"/>
-              </w:rPr>
-              <w:t>Matt, Ollie</w:t>
+            <w:proofErr w:type="spellStart"/>
+            <w:r>
+              <w:rPr>
+                <w:sz w:val="24"/>
+                <w:szCs w:val="24"/>
+              </w:rPr>
+              <w:t>Atiqul</w:t>
+            </w:r>
+            <w:proofErr w:type="spellEnd"/>
+            <w:r>
+              <w:rPr>
+                <w:sz w:val="24"/>
+                <w:szCs w:val="24"/>
+              </w:rPr>
+              <w:t>, Robbie</w:t>
             </w:r>
           </w:p>
         </w:tc>
@@ -1031,7 +1106,7 @@
                 <w:sz w:val="24"/>
                 <w:szCs w:val="24"/>
               </w:rPr>
-              <w:t>TBD</w:t>
+              <w:t>Everyone</w:t>
             </w:r>
           </w:p>
         </w:tc>

</xml_diff>